<commit_message>
Tidying up GD docs + GDD modifications
various docs moved to Archive
GDD: added audio & tools
</commit_message>
<xml_diff>
--- a/Game Design/Game Design Document/GameDesignDocument_Allan.docx
+++ b/Game Design/Game Design Document/GameDesignDocument_Allan.docx
@@ -2225,53 +2225,868 @@
           <w:lang w:val="en-US"/>
         </w:rPr>
       </w:pPr>
+      <w:r>
+        <w:rPr>
+          <w:lang w:val="en-US"/>
+        </w:rPr>
+        <w:t>Music &amp; SFX</w:t>
+      </w:r>
+    </w:p>
+    <w:p>
+      <w:pPr>
+        <w:rPr>
+          <w:lang w:val="en-US"/>
+        </w:rPr>
+      </w:pPr>
+      <w:r>
+        <w:rPr>
+          <w:lang w:val="en-US"/>
+        </w:rPr>
+        <w:t>There are two main tracks for Before</w:t>
+      </w:r>
+      <w:r>
+        <w:rPr>
+          <w:lang w:val="en-US"/>
+        </w:rPr>
+        <w:t xml:space="preserve"> Legends, a world map track and a battle map one</w:t>
+      </w:r>
+    </w:p>
+    <w:p>
+      <w:pPr>
+        <w:rPr>
+          <w:lang w:val="en-US"/>
+        </w:rPr>
+      </w:pPr>
+      <w:r>
+        <w:rPr>
+          <w:lang w:val="en-US"/>
+        </w:rPr>
+        <w:t>The world map track</w:t>
+      </w:r>
+    </w:p>
+    <w:p>
+      <w:pPr>
+        <w:pStyle w:val="Listenabsatz"/>
+        <w:numPr>
+          <w:ilvl w:val="0"/>
+          <w:numId w:val="7"/>
+        </w:numPr>
+        <w:rPr>
+          <w:lang w:val="en-US"/>
+        </w:rPr>
+      </w:pPr>
+      <w:r>
+        <w:rPr>
+          <w:lang w:val="en-US"/>
+        </w:rPr>
+        <w:t>The use of violin</w:t>
+      </w:r>
+      <w:r>
+        <w:rPr>
+          <w:lang w:val="en-US"/>
+        </w:rPr>
+        <w:t>s</w:t>
+      </w:r>
+      <w:r>
+        <w:rPr>
+          <w:lang w:val="en-US"/>
+        </w:rPr>
+        <w:t xml:space="preserve"> and film soundtrack like orchestra gives it an epic feel</w:t>
+      </w:r>
+    </w:p>
+    <w:p>
+      <w:pPr>
+        <w:pStyle w:val="Listenabsatz"/>
+        <w:numPr>
+          <w:ilvl w:val="1"/>
+          <w:numId w:val="7"/>
+        </w:numPr>
+        <w:rPr>
+          <w:lang w:val="en-US"/>
+        </w:rPr>
+      </w:pPr>
+      <w:r>
+        <w:rPr>
+          <w:lang w:val="en-US"/>
+        </w:rPr>
+        <w:t>The drums on the background relate to the “tribal” feel</w:t>
+      </w:r>
+    </w:p>
+    <w:p>
+      <w:pPr>
+        <w:pStyle w:val="Listenabsatz"/>
+        <w:numPr>
+          <w:ilvl w:val="0"/>
+          <w:numId w:val="7"/>
+        </w:numPr>
+        <w:rPr>
+          <w:lang w:val="en-US"/>
+        </w:rPr>
+      </w:pPr>
+      <w:r>
+        <w:rPr>
+          <w:lang w:val="en-US"/>
+        </w:rPr>
+        <w:t xml:space="preserve">The music is obviously conceived to be looped without being too annoying </w:t>
+      </w:r>
+    </w:p>
+    <w:p>
+      <w:pPr>
+        <w:rPr>
+          <w:lang w:val="en-US"/>
+        </w:rPr>
+      </w:pPr>
+      <w:r>
+        <w:rPr>
+          <w:lang w:val="en-US"/>
+        </w:rPr>
+        <w:t>The Battle map´s track</w:t>
+      </w:r>
+    </w:p>
+    <w:p>
+      <w:pPr>
+        <w:pStyle w:val="Listenabsatz"/>
+        <w:numPr>
+          <w:ilvl w:val="0"/>
+          <w:numId w:val="13"/>
+        </w:numPr>
+        <w:rPr>
+          <w:lang w:val="en-US"/>
+        </w:rPr>
+      </w:pPr>
+      <w:r>
+        <w:rPr>
+          <w:lang w:val="en-US"/>
+        </w:rPr>
+        <w:t>Drums are used to keep up the pace and induce some fear</w:t>
+      </w:r>
+    </w:p>
+    <w:p>
+      <w:pPr>
+        <w:pStyle w:val="Listenabsatz"/>
+        <w:numPr>
+          <w:ilvl w:val="0"/>
+          <w:numId w:val="13"/>
+        </w:numPr>
+        <w:rPr>
+          <w:lang w:val="en-US"/>
+        </w:rPr>
+      </w:pPr>
+      <w:r>
+        <w:rPr>
+          <w:lang w:val="en-US"/>
+        </w:rPr>
+        <w:t>The melody is faster</w:t>
+      </w:r>
+    </w:p>
+    <w:p>
+      <w:pPr>
+        <w:pStyle w:val="Listenabsatz"/>
+        <w:numPr>
+          <w:ilvl w:val="0"/>
+          <w:numId w:val="13"/>
+        </w:numPr>
+        <w:rPr>
+          <w:lang w:val="en-US"/>
+        </w:rPr>
+      </w:pPr>
+      <w:r>
+        <w:rPr>
+          <w:lang w:val="en-US"/>
+        </w:rPr>
+        <w:t>Male voices on the background contribute to the tribal feel</w:t>
+      </w:r>
+    </w:p>
+    <w:p>
+      <w:pPr>
+        <w:rPr>
+          <w:lang w:val="en-US"/>
+        </w:rPr>
+      </w:pPr>
+      <w:r>
+        <w:rPr>
+          <w:lang w:val="en-US"/>
+        </w:rPr>
+        <w:t>Regarding sound effects</w:t>
+      </w:r>
+    </w:p>
+    <w:p>
+      <w:pPr>
+        <w:pStyle w:val="Listenabsatz"/>
+        <w:numPr>
+          <w:ilvl w:val="0"/>
+          <w:numId w:val="15"/>
+        </w:numPr>
+        <w:rPr>
+          <w:lang w:val="en-US"/>
+        </w:rPr>
+      </w:pPr>
+      <w:r>
+        <w:rPr>
+          <w:lang w:val="en-US"/>
+        </w:rPr>
+        <w:t>Sounds of stones were often used for the “stone age feel”</w:t>
+      </w:r>
+    </w:p>
+    <w:p>
+      <w:pPr>
+        <w:pStyle w:val="Listenabsatz"/>
+        <w:numPr>
+          <w:ilvl w:val="0"/>
+          <w:numId w:val="15"/>
+        </w:numPr>
+        <w:rPr>
+          <w:lang w:val="en-US"/>
+        </w:rPr>
+      </w:pPr>
+      <w:r>
+        <w:rPr>
+          <w:lang w:val="en-US"/>
+        </w:rPr>
+        <w:t>As a guideline sounds are kept as closest as possible to their real-world counterpart</w:t>
+      </w:r>
+    </w:p>
+    <w:p>
+      <w:pPr>
+        <w:pStyle w:val="Listenabsatz"/>
+        <w:numPr>
+          <w:ilvl w:val="0"/>
+          <w:numId w:val="15"/>
+        </w:numPr>
+        <w:rPr>
+          <w:lang w:val="en-US"/>
+        </w:rPr>
+      </w:pPr>
+    </w:p>
+    <w:p>
+      <w:pPr>
+        <w:pStyle w:val="berschrift2"/>
+        <w:rPr>
+          <w:lang w:val="en-US"/>
+        </w:rPr>
+      </w:pPr>
+      <w:r>
+        <w:rPr>
+          <w:lang w:val="en-US"/>
+        </w:rPr>
+        <w:t>Target Group &amp; Platform</w:t>
+      </w:r>
+    </w:p>
+    <w:p>
+      <w:pPr>
+        <w:rPr>
+          <w:lang w:val="en-US"/>
+        </w:rPr>
+      </w:pPr>
+      <w:r>
+        <w:rPr>
+          <w:lang w:val="en-US"/>
+        </w:rPr>
+        <w:t>Before Legends is a PC game. Due to the platform and the gameplay we expect the game to appeal to a mid and hard core audience.</w:t>
+      </w:r>
+    </w:p>
+    <w:p>
+      <w:pPr>
+        <w:rPr>
+          <w:lang w:val="en-US"/>
+        </w:rPr>
+      </w:pPr>
+      <w:r>
+        <w:rPr>
+          <w:lang w:val="en-US"/>
+        </w:rPr>
+        <w:t xml:space="preserve">As it lacks a save system and with its </w:t>
+      </w:r>
+      <w:proofErr w:type="spellStart"/>
+      <w:r>
+        <w:rPr>
+          <w:lang w:val="en-US"/>
+        </w:rPr>
+        <w:t>perma</w:t>
+      </w:r>
+      <w:proofErr w:type="spellEnd"/>
+      <w:r>
+        <w:rPr>
+          <w:lang w:val="en-US"/>
+        </w:rPr>
+        <w:t>-death, each session of Before Legends is a small challenge. The relatively simply combat system though compensates in order not to make the game unreachable for more mid-core players.</w:t>
+      </w:r>
+    </w:p>
+    <w:p>
+      <w:pPr>
+        <w:rPr>
+          <w:lang w:val="en-US"/>
+        </w:rPr>
+      </w:pPr>
+      <w:r>
+        <w:rPr>
+          <w:lang w:val="en-US"/>
+        </w:rPr>
+        <w:t>Our board and card game graphic contributes</w:t>
+      </w:r>
+      <w:r>
+        <w:rPr>
+          <w:lang w:val="en-US"/>
+        </w:rPr>
+        <w:t xml:space="preserve"> to attract a more hard core crowd as the game might appear immediately familiar to tabletop gamers.</w:t>
+      </w:r>
+    </w:p>
+    <w:p>
+      <w:pPr>
+        <w:pStyle w:val="berschrift2"/>
+        <w:rPr>
+          <w:lang w:val="en-US"/>
+        </w:rPr>
+      </w:pPr>
+      <w:r>
+        <w:rPr>
+          <w:lang w:val="en-US"/>
+        </w:rPr>
+        <w:t>The Team – The Bonfire Elders</w:t>
+      </w:r>
+    </w:p>
+    <w:p>
+      <w:pPr>
+        <w:rPr>
+          <w:rStyle w:val="textexposedshow"/>
+          <w:lang w:val="en-US"/>
+        </w:rPr>
+      </w:pPr>
+      <w:r>
+        <w:rPr>
+          <w:rStyle w:val="textexposedshow"/>
+          <w:lang w:val="en-US"/>
+        </w:rPr>
+        <w:t>Team members and tasks:</w:t>
+      </w:r>
+    </w:p>
+    <w:p>
+      <w:r>
+        <w:fldChar w:fldCharType="begin"/>
+      </w:r>
+      <w:r>
+        <w:instrText xml:space="preserve"> LINK Excel.Sheet.12 "Mappe1" "Tabelle1!Z1S1:Z12S2" \a \f 5 \h  \* MERGEFORMAT </w:instrText>
+      </w:r>
+      <w:r>
+        <w:fldChar w:fldCharType="separate"/>
+      </w:r>
+    </w:p>
+    <w:tbl>
+      <w:tblPr>
+        <w:tblStyle w:val="Tabellenraster"/>
+        <w:tblW w:w="3553" w:type="dxa"/>
+        <w:tblLook w:val="04A0" w:firstRow="1" w:lastRow="0" w:firstColumn="1" w:lastColumn="0" w:noHBand="0" w:noVBand="1"/>
+      </w:tblPr>
+      <w:tblGrid>
+        <w:gridCol w:w="2376"/>
+        <w:gridCol w:w="1533"/>
+      </w:tblGrid>
+      <w:tr>
+        <w:trPr>
+          <w:trHeight w:val="300"/>
+        </w:trPr>
+        <w:tc>
+          <w:tcPr>
+            <w:tcW w:w="2376" w:type="dxa"/>
+            <w:noWrap/>
+            <w:hideMark/>
+          </w:tcPr>
+          <w:p>
+            <w:r>
+              <w:rPr>
+                <w:lang w:val="en-US"/>
+              </w:rPr>
+              <w:t>Allan Cudicio</w:t>
+            </w:r>
+          </w:p>
+        </w:tc>
+        <w:tc>
+          <w:tcPr>
+            <w:tcW w:w="1177" w:type="dxa"/>
+            <w:noWrap/>
+            <w:hideMark/>
+          </w:tcPr>
+          <w:p>
+            <w:r>
+              <w:t>Game Design</w:t>
+            </w:r>
+          </w:p>
+        </w:tc>
+      </w:tr>
+      <w:tr>
+        <w:trPr>
+          <w:trHeight w:val="300"/>
+        </w:trPr>
+        <w:tc>
+          <w:tcPr>
+            <w:tcW w:w="2376" w:type="dxa"/>
+            <w:noWrap/>
+            <w:hideMark/>
+          </w:tcPr>
+          <w:p>
+            <w:proofErr w:type="spellStart"/>
+            <w:r>
+              <w:t>Amon</w:t>
+            </w:r>
+            <w:proofErr w:type="spellEnd"/>
+            <w:r>
+              <w:t xml:space="preserve"> </w:t>
+            </w:r>
+            <w:proofErr w:type="spellStart"/>
+            <w:r>
+              <w:t>Kalagin</w:t>
+            </w:r>
+            <w:proofErr w:type="spellEnd"/>
+          </w:p>
+        </w:tc>
+        <w:tc>
+          <w:tcPr>
+            <w:tcW w:w="1177" w:type="dxa"/>
+            <w:noWrap/>
+            <w:hideMark/>
+          </w:tcPr>
+          <w:p>
+            <w:r>
+              <w:t>3D Art</w:t>
+            </w:r>
+          </w:p>
+        </w:tc>
+      </w:tr>
+      <w:tr>
+        <w:trPr>
+          <w:trHeight w:val="300"/>
+        </w:trPr>
+        <w:tc>
+          <w:tcPr>
+            <w:tcW w:w="2376" w:type="dxa"/>
+            <w:noWrap/>
+            <w:hideMark/>
+          </w:tcPr>
+          <w:p>
+            <w:r>
+              <w:t>Toma Komitski</w:t>
+            </w:r>
+          </w:p>
+        </w:tc>
+        <w:tc>
+          <w:tcPr>
+            <w:tcW w:w="1177" w:type="dxa"/>
+            <w:noWrap/>
+            <w:hideMark/>
+          </w:tcPr>
+          <w:p>
+            <w:r>
+              <w:t>Game Design</w:t>
+            </w:r>
+          </w:p>
+        </w:tc>
+      </w:tr>
+      <w:tr>
+        <w:trPr>
+          <w:trHeight w:val="300"/>
+        </w:trPr>
+        <w:tc>
+          <w:tcPr>
+            <w:tcW w:w="2376" w:type="dxa"/>
+            <w:noWrap/>
+            <w:hideMark/>
+          </w:tcPr>
+          <w:p>
+            <w:r>
+              <w:t>Raphael Koller</w:t>
+            </w:r>
+          </w:p>
+        </w:tc>
+        <w:tc>
+          <w:tcPr>
+            <w:tcW w:w="1177" w:type="dxa"/>
+            <w:noWrap/>
+            <w:hideMark/>
+          </w:tcPr>
+          <w:p>
+            <w:r>
+              <w:t>3D Art</w:t>
+            </w:r>
+          </w:p>
+        </w:tc>
+      </w:tr>
+      <w:tr>
+        <w:trPr>
+          <w:trHeight w:val="300"/>
+        </w:trPr>
+        <w:tc>
+          <w:tcPr>
+            <w:tcW w:w="2376" w:type="dxa"/>
+            <w:noWrap/>
+            <w:hideMark/>
+          </w:tcPr>
+          <w:p>
+            <w:r>
+              <w:t xml:space="preserve">Benjamin </w:t>
+            </w:r>
+            <w:proofErr w:type="spellStart"/>
+            <w:r>
+              <w:t>Koß</w:t>
+            </w:r>
+            <w:proofErr w:type="spellEnd"/>
+          </w:p>
+        </w:tc>
+        <w:tc>
+          <w:tcPr>
+            <w:tcW w:w="1177" w:type="dxa"/>
+            <w:noWrap/>
+            <w:hideMark/>
+          </w:tcPr>
+          <w:p>
+            <w:proofErr w:type="spellStart"/>
+            <w:r>
+              <w:t>Programming</w:t>
+            </w:r>
+            <w:proofErr w:type="spellEnd"/>
+          </w:p>
+        </w:tc>
+      </w:tr>
+      <w:tr>
+        <w:trPr>
+          <w:trHeight w:val="300"/>
+        </w:trPr>
+        <w:tc>
+          <w:tcPr>
+            <w:tcW w:w="2376" w:type="dxa"/>
+            <w:noWrap/>
+            <w:hideMark/>
+          </w:tcPr>
+          <w:p>
+            <w:r>
+              <w:lastRenderedPageBreak/>
+              <w:t>Viktor Pekar</w:t>
+            </w:r>
+          </w:p>
+        </w:tc>
+        <w:tc>
+          <w:tcPr>
+            <w:tcW w:w="1177" w:type="dxa"/>
+            <w:noWrap/>
+            <w:hideMark/>
+          </w:tcPr>
+          <w:p>
+            <w:proofErr w:type="spellStart"/>
+            <w:r>
+              <w:t>Producing</w:t>
+            </w:r>
+            <w:proofErr w:type="spellEnd"/>
+          </w:p>
+        </w:tc>
+      </w:tr>
+      <w:tr>
+        <w:trPr>
+          <w:trHeight w:val="300"/>
+        </w:trPr>
+        <w:tc>
+          <w:tcPr>
+            <w:tcW w:w="2376" w:type="dxa"/>
+            <w:noWrap/>
+            <w:hideMark/>
+          </w:tcPr>
+          <w:p>
+            <w:r>
+              <w:t xml:space="preserve">Andreas </w:t>
+            </w:r>
+            <w:proofErr w:type="spellStart"/>
+            <w:r>
+              <w:t>Pinternagel</w:t>
+            </w:r>
+            <w:proofErr w:type="spellEnd"/>
+          </w:p>
+        </w:tc>
+        <w:tc>
+          <w:tcPr>
+            <w:tcW w:w="1177" w:type="dxa"/>
+            <w:noWrap/>
+            <w:hideMark/>
+          </w:tcPr>
+          <w:p>
+            <w:r>
+              <w:t>2D Art</w:t>
+            </w:r>
+          </w:p>
+        </w:tc>
+      </w:tr>
+      <w:tr>
+        <w:trPr>
+          <w:trHeight w:val="300"/>
+        </w:trPr>
+        <w:tc>
+          <w:tcPr>
+            <w:tcW w:w="2376" w:type="dxa"/>
+            <w:noWrap/>
+            <w:hideMark/>
+          </w:tcPr>
+          <w:p>
+            <w:r>
+              <w:t xml:space="preserve">Daniel </w:t>
+            </w:r>
+            <w:proofErr w:type="spellStart"/>
+            <w:r>
+              <w:t>Pochert</w:t>
+            </w:r>
+            <w:proofErr w:type="spellEnd"/>
+          </w:p>
+        </w:tc>
+        <w:tc>
+          <w:tcPr>
+            <w:tcW w:w="1177" w:type="dxa"/>
+            <w:noWrap/>
+            <w:hideMark/>
+          </w:tcPr>
+          <w:p>
+            <w:proofErr w:type="spellStart"/>
+            <w:r>
+              <w:t>Programming</w:t>
+            </w:r>
+            <w:proofErr w:type="spellEnd"/>
+          </w:p>
+        </w:tc>
+      </w:tr>
+      <w:tr>
+        <w:trPr>
+          <w:trHeight w:val="300"/>
+        </w:trPr>
+        <w:tc>
+          <w:tcPr>
+            <w:tcW w:w="2376" w:type="dxa"/>
+            <w:noWrap/>
+            <w:hideMark/>
+          </w:tcPr>
+          <w:p>
+            <w:r>
+              <w:t>Samir Riecke</w:t>
+            </w:r>
+          </w:p>
+        </w:tc>
+        <w:tc>
+          <w:tcPr>
+            <w:tcW w:w="1177" w:type="dxa"/>
+            <w:noWrap/>
+            <w:hideMark/>
+          </w:tcPr>
+          <w:p>
+            <w:r>
+              <w:t>3D Art</w:t>
+            </w:r>
+          </w:p>
+        </w:tc>
+      </w:tr>
+      <w:tr>
+        <w:trPr>
+          <w:trHeight w:val="300"/>
+        </w:trPr>
+        <w:tc>
+          <w:tcPr>
+            <w:tcW w:w="2376" w:type="dxa"/>
+            <w:noWrap/>
+            <w:hideMark/>
+          </w:tcPr>
+          <w:p>
+            <w:r>
+              <w:t>Manfred Tausch</w:t>
+            </w:r>
+          </w:p>
+        </w:tc>
+        <w:tc>
+          <w:tcPr>
+            <w:tcW w:w="1177" w:type="dxa"/>
+            <w:noWrap/>
+            <w:hideMark/>
+          </w:tcPr>
+          <w:p>
+            <w:r>
+              <w:t>Music</w:t>
+            </w:r>
+          </w:p>
+        </w:tc>
+      </w:tr>
+      <w:tr>
+        <w:trPr>
+          <w:trHeight w:val="300"/>
+        </w:trPr>
+        <w:tc>
+          <w:tcPr>
+            <w:tcW w:w="2376" w:type="dxa"/>
+            <w:noWrap/>
+            <w:hideMark/>
+          </w:tcPr>
+          <w:p>
+            <w:r>
+              <w:t>Luke Ulke</w:t>
+            </w:r>
+          </w:p>
+        </w:tc>
+        <w:tc>
+          <w:tcPr>
+            <w:tcW w:w="1177" w:type="dxa"/>
+            <w:noWrap/>
+            <w:hideMark/>
+          </w:tcPr>
+          <w:p>
+            <w:proofErr w:type="spellStart"/>
+            <w:r>
+              <w:t>Programming</w:t>
+            </w:r>
+            <w:proofErr w:type="spellEnd"/>
+          </w:p>
+        </w:tc>
+      </w:tr>
+      <w:tr>
+        <w:trPr>
+          <w:trHeight w:val="300"/>
+        </w:trPr>
+        <w:tc>
+          <w:tcPr>
+            <w:tcW w:w="2376" w:type="dxa"/>
+            <w:noWrap/>
+            <w:hideMark/>
+          </w:tcPr>
+          <w:p>
+            <w:r>
+              <w:t xml:space="preserve">Markus </w:t>
+            </w:r>
+            <w:proofErr w:type="spellStart"/>
+            <w:r>
+              <w:t>Zierhofer</w:t>
+            </w:r>
+            <w:proofErr w:type="spellEnd"/>
+          </w:p>
+        </w:tc>
+        <w:tc>
+          <w:tcPr>
+            <w:tcW w:w="1177" w:type="dxa"/>
+            <w:noWrap/>
+            <w:hideMark/>
+          </w:tcPr>
+          <w:p>
+            <w:r>
+              <w:t>Music</w:t>
+            </w:r>
+          </w:p>
+        </w:tc>
+      </w:tr>
+    </w:tbl>
+    <w:p>
+      <w:r>
+        <w:fldChar w:fldCharType="end"/>
+      </w:r>
+      <w:r>
+        <w:br/>
+      </w:r>
+    </w:p>
+    <w:p>
+      <w:pPr>
+        <w:pStyle w:val="berschrift2"/>
+        <w:rPr>
+          <w:lang w:val="en-US"/>
+        </w:rPr>
+      </w:pPr>
+      <w:r>
+        <w:rPr>
+          <w:lang w:val="en-US"/>
+        </w:rPr>
+        <w:t>Development Tools</w:t>
+      </w:r>
+    </w:p>
+    <w:p>
+      <w:pPr>
+        <w:rPr>
+          <w:lang w:val="en-US"/>
+        </w:rPr>
+      </w:pPr>
+      <w:r>
+        <w:rPr>
+          <w:lang w:val="en-US"/>
+        </w:rPr>
+        <w:t>Apart from the game´s engine Unity 5, t</w:t>
+      </w:r>
+      <w:r>
+        <w:rPr>
+          <w:lang w:val="en-US"/>
+        </w:rPr>
+        <w:t>he tools used for Before Legends development are</w:t>
+      </w:r>
+    </w:p>
+    <w:p>
+      <w:pPr>
+        <w:rPr>
+          <w:lang w:val="en-US"/>
+        </w:rPr>
+      </w:pPr>
+      <w:r>
+        <w:rPr>
+          <w:lang w:val="en-US"/>
+        </w:rPr>
+        <w:t>Game Design</w:t>
+      </w:r>
+    </w:p>
+    <w:p>
+      <w:pPr>
+        <w:pStyle w:val="Listenabsatz"/>
+        <w:numPr>
+          <w:ilvl w:val="0"/>
+          <w:numId w:val="20"/>
+        </w:numPr>
+        <w:rPr>
+          <w:lang w:val="en-US"/>
+        </w:rPr>
+      </w:pPr>
+      <w:r>
+        <w:rPr>
+          <w:lang w:val="en-US"/>
+        </w:rPr>
+        <w:t>Word for most documents</w:t>
+      </w:r>
+    </w:p>
+    <w:p>
+      <w:pPr>
+        <w:pStyle w:val="Listenabsatz"/>
+        <w:numPr>
+          <w:ilvl w:val="0"/>
+          <w:numId w:val="20"/>
+        </w:numPr>
+        <w:rPr>
+          <w:lang w:val="en-US"/>
+        </w:rPr>
+      </w:pPr>
+      <w:r>
+        <w:rPr>
+          <w:lang w:val="en-US"/>
+        </w:rPr>
+        <w:t>Exc</w:t>
+      </w:r>
       <w:bookmarkStart w:id="0" w:name="_GoBack"/>
       <w:bookmarkEnd w:id="0"/>
       <w:r>
         <w:rPr>
           <w:lang w:val="en-US"/>
         </w:rPr>
-        <w:t>Music &amp; SFX</w:t>
-      </w:r>
-    </w:p>
-    <w:p>
-      <w:pPr>
-        <w:rPr>
-          <w:lang w:val="en-US"/>
-        </w:rPr>
-      </w:pPr>
-      <w:r>
-        <w:rPr>
-          <w:lang w:val="en-US"/>
-        </w:rPr>
-        <w:t xml:space="preserve">There are two main tracks for Before Legends, a </w:t>
-      </w:r>
-    </w:p>
-    <w:p>
-      <w:pPr>
-        <w:pStyle w:val="berschrift2"/>
-        <w:rPr>
-          <w:lang w:val="en-US"/>
-        </w:rPr>
-      </w:pPr>
-      <w:r>
-        <w:rPr>
-          <w:lang w:val="en-US"/>
-        </w:rPr>
-        <w:t>Target Group &amp; Platform</w:t>
-      </w:r>
-    </w:p>
-    <w:p>
-      <w:pPr>
-        <w:rPr>
-          <w:lang w:val="en-US"/>
-        </w:rPr>
-      </w:pPr>
-      <w:r>
-        <w:rPr>
-          <w:lang w:val="en-US"/>
-        </w:rPr>
-        <w:t>Remember about</w:t>
+        <w:t>el to balance va</w:t>
+      </w:r>
+      <w:r>
+        <w:rPr>
+          <w:lang w:val="en-US"/>
+        </w:rPr>
+        <w:t>riables and for battle simulator</w:t>
+      </w:r>
+    </w:p>
+    <w:p>
+      <w:pPr>
+        <w:rPr>
+          <w:lang w:val="en-US"/>
+        </w:rPr>
+      </w:pPr>
+      <w:r>
+        <w:rPr>
+          <w:lang w:val="en-US"/>
+        </w:rPr>
+        <w:t>2D Art</w:t>
       </w:r>
     </w:p>
     <w:p>
@@ -2279,45 +3094,337 @@
         <w:pStyle w:val="Listenabsatz"/>
         <w:numPr>
           <w:ilvl w:val="0"/>
-          <w:numId w:val="7"/>
-        </w:numPr>
-        <w:rPr>
-          <w:lang w:val="en-US"/>
-        </w:rPr>
-      </w:pPr>
-      <w:r>
-        <w:rPr>
-          <w:lang w:val="en-US"/>
-        </w:rPr>
-        <w:t>Board game/card player</w:t>
-      </w:r>
-    </w:p>
-    <w:p>
-      <w:pPr>
-        <w:pStyle w:val="berschrift2"/>
-        <w:rPr>
-          <w:lang w:val="en-US"/>
-        </w:rPr>
-      </w:pPr>
-      <w:r>
-        <w:rPr>
-          <w:lang w:val="en-US"/>
-        </w:rPr>
-        <w:t>Team Size &amp; Structure</w:t>
-      </w:r>
-    </w:p>
-    <w:p>
-      <w:pPr>
-        <w:pStyle w:val="berschrift2"/>
-        <w:rPr>
-          <w:lang w:val="en-US"/>
-        </w:rPr>
-      </w:pPr>
-      <w:r>
-        <w:rPr>
-          <w:lang w:val="en-US"/>
-        </w:rPr>
-        <w:t>Tools &amp; Middleware</w:t>
+          <w:numId w:val="20"/>
+        </w:numPr>
+        <w:rPr>
+          <w:lang w:val="en-US"/>
+        </w:rPr>
+      </w:pPr>
+      <w:r>
+        <w:rPr>
+          <w:lang w:val="en-US"/>
+        </w:rPr>
+        <w:t>Photoshop for concept art and UI</w:t>
+      </w:r>
+    </w:p>
+    <w:p>
+      <w:pPr>
+        <w:pStyle w:val="Listenabsatz"/>
+        <w:numPr>
+          <w:ilvl w:val="0"/>
+          <w:numId w:val="20"/>
+        </w:numPr>
+        <w:rPr>
+          <w:lang w:val="en-US"/>
+        </w:rPr>
+      </w:pPr>
+      <w:r>
+        <w:rPr>
+          <w:lang w:val="en-US"/>
+        </w:rPr>
+        <w:t>Pen &amp; Paper for concept art</w:t>
+      </w:r>
+    </w:p>
+    <w:p>
+      <w:pPr>
+        <w:pStyle w:val="Listenabsatz"/>
+        <w:numPr>
+          <w:ilvl w:val="0"/>
+          <w:numId w:val="20"/>
+        </w:numPr>
+        <w:rPr>
+          <w:lang w:val="en-US"/>
+        </w:rPr>
+      </w:pPr>
+      <w:r>
+        <w:rPr>
+          <w:lang w:val="en-US"/>
+        </w:rPr>
+        <w:t>Illustrator for Logo</w:t>
+      </w:r>
+    </w:p>
+    <w:p>
+      <w:pPr>
+        <w:pStyle w:val="Listenabsatz"/>
+        <w:numPr>
+          <w:ilvl w:val="0"/>
+          <w:numId w:val="20"/>
+        </w:numPr>
+        <w:rPr>
+          <w:lang w:val="en-US"/>
+        </w:rPr>
+      </w:pPr>
+      <w:r>
+        <w:rPr>
+          <w:lang w:val="en-US"/>
+        </w:rPr>
+        <w:t>InDesign for Cover</w:t>
+      </w:r>
+    </w:p>
+    <w:p>
+      <w:pPr>
+        <w:rPr>
+          <w:lang w:val="en-US"/>
+        </w:rPr>
+      </w:pPr>
+      <w:r>
+        <w:rPr>
+          <w:lang w:val="en-US"/>
+        </w:rPr>
+        <w:t>3D Art</w:t>
+      </w:r>
+    </w:p>
+    <w:p>
+      <w:pPr>
+        <w:pStyle w:val="Listenabsatz"/>
+        <w:numPr>
+          <w:ilvl w:val="0"/>
+          <w:numId w:val="20"/>
+        </w:numPr>
+        <w:rPr>
+          <w:lang w:val="en-US"/>
+        </w:rPr>
+      </w:pPr>
+      <w:r>
+        <w:rPr>
+          <w:lang w:val="en-US"/>
+        </w:rPr>
+        <w:t>Blender for modelling/rigging/animation</w:t>
+      </w:r>
+    </w:p>
+    <w:p>
+      <w:pPr>
+        <w:pStyle w:val="Listenabsatz"/>
+        <w:numPr>
+          <w:ilvl w:val="0"/>
+          <w:numId w:val="20"/>
+        </w:numPr>
+        <w:rPr>
+          <w:lang w:val="en-US"/>
+        </w:rPr>
+      </w:pPr>
+      <w:r>
+        <w:rPr>
+          <w:lang w:val="en-US"/>
+        </w:rPr>
+        <w:t>3Dmax modelling</w:t>
+      </w:r>
+    </w:p>
+    <w:p>
+      <w:pPr>
+        <w:pStyle w:val="Listenabsatz"/>
+        <w:numPr>
+          <w:ilvl w:val="0"/>
+          <w:numId w:val="20"/>
+        </w:numPr>
+        <w:rPr>
+          <w:lang w:val="en-US"/>
+        </w:rPr>
+      </w:pPr>
+      <w:proofErr w:type="spellStart"/>
+      <w:r>
+        <w:rPr>
+          <w:lang w:val="en-US"/>
+        </w:rPr>
+        <w:t>ZBrush</w:t>
+      </w:r>
+      <w:proofErr w:type="spellEnd"/>
+      <w:r>
+        <w:rPr>
+          <w:lang w:val="en-US"/>
+        </w:rPr>
+        <w:t xml:space="preserve"> sculpting </w:t>
+      </w:r>
+    </w:p>
+    <w:p>
+      <w:pPr>
+        <w:pStyle w:val="Listenabsatz"/>
+        <w:numPr>
+          <w:ilvl w:val="0"/>
+          <w:numId w:val="20"/>
+        </w:numPr>
+        <w:rPr>
+          <w:lang w:val="en-US"/>
+        </w:rPr>
+      </w:pPr>
+      <w:proofErr w:type="spellStart"/>
+      <w:r>
+        <w:rPr>
+          <w:lang w:val="en-US"/>
+        </w:rPr>
+        <w:t>Knalt</w:t>
+      </w:r>
+      <w:proofErr w:type="spellEnd"/>
+      <w:r>
+        <w:rPr>
+          <w:lang w:val="en-US"/>
+        </w:rPr>
+        <w:t xml:space="preserve"> &amp; </w:t>
+      </w:r>
+      <w:proofErr w:type="spellStart"/>
+      <w:r>
+        <w:rPr>
+          <w:lang w:val="en-US"/>
+        </w:rPr>
+        <w:t>Xnormal</w:t>
+      </w:r>
+      <w:proofErr w:type="spellEnd"/>
+      <w:r>
+        <w:rPr>
+          <w:lang w:val="en-US"/>
+        </w:rPr>
+        <w:t xml:space="preserve"> for map baking</w:t>
+      </w:r>
+    </w:p>
+    <w:p>
+      <w:pPr>
+        <w:pStyle w:val="Listenabsatz"/>
+        <w:numPr>
+          <w:ilvl w:val="0"/>
+          <w:numId w:val="20"/>
+        </w:numPr>
+        <w:rPr>
+          <w:lang w:val="en-US"/>
+        </w:rPr>
+      </w:pPr>
+      <w:r>
+        <w:rPr>
+          <w:lang w:val="en-US"/>
+        </w:rPr>
+        <w:t>Photoshop</w:t>
+      </w:r>
+    </w:p>
+    <w:p>
+      <w:pPr>
+        <w:pStyle w:val="Listenabsatz"/>
+        <w:numPr>
+          <w:ilvl w:val="0"/>
+          <w:numId w:val="20"/>
+        </w:numPr>
+        <w:rPr>
+          <w:lang w:val="en-US"/>
+        </w:rPr>
+      </w:pPr>
+      <w:r>
+        <w:rPr>
+          <w:lang w:val="en-US"/>
+        </w:rPr>
+        <w:t>Maya for animations</w:t>
+      </w:r>
+    </w:p>
+    <w:p>
+      <w:pPr>
+        <w:pStyle w:val="Listenabsatz"/>
+        <w:numPr>
+          <w:ilvl w:val="0"/>
+          <w:numId w:val="20"/>
+        </w:numPr>
+        <w:rPr>
+          <w:lang w:val="en-US"/>
+        </w:rPr>
+      </w:pPr>
+      <w:proofErr w:type="spellStart"/>
+      <w:r>
+        <w:rPr>
+          <w:lang w:val="en-US"/>
+        </w:rPr>
+        <w:t>Crazybump</w:t>
+      </w:r>
+      <w:proofErr w:type="spellEnd"/>
+      <w:r>
+        <w:rPr>
+          <w:lang w:val="en-US"/>
+        </w:rPr>
+        <w:t xml:space="preserve"> for baking </w:t>
+      </w:r>
+    </w:p>
+    <w:p>
+      <w:pPr>
+        <w:rPr>
+          <w:lang w:val="en-US"/>
+        </w:rPr>
+      </w:pPr>
+      <w:r>
+        <w:rPr>
+          <w:lang w:val="en-US"/>
+        </w:rPr>
+        <w:t>Producing</w:t>
+      </w:r>
+    </w:p>
+    <w:p>
+      <w:pPr>
+        <w:pStyle w:val="Listenabsatz"/>
+        <w:numPr>
+          <w:ilvl w:val="0"/>
+          <w:numId w:val="20"/>
+        </w:numPr>
+        <w:rPr>
+          <w:lang w:val="en-US"/>
+        </w:rPr>
+      </w:pPr>
+      <w:proofErr w:type="spellStart"/>
+      <w:r>
+        <w:rPr>
+          <w:lang w:val="en-US"/>
+        </w:rPr>
+        <w:t>Omniplan</w:t>
+      </w:r>
+      <w:proofErr w:type="spellEnd"/>
+    </w:p>
+    <w:p>
+      <w:pPr>
+        <w:pStyle w:val="Listenabsatz"/>
+        <w:numPr>
+          <w:ilvl w:val="0"/>
+          <w:numId w:val="20"/>
+        </w:numPr>
+        <w:rPr>
+          <w:lang w:val="en-US"/>
+        </w:rPr>
+      </w:pPr>
+      <w:proofErr w:type="spellStart"/>
+      <w:r>
+        <w:rPr>
+          <w:lang w:val="en-US"/>
+        </w:rPr>
+        <w:t>Omnifocus</w:t>
+      </w:r>
+      <w:proofErr w:type="spellEnd"/>
+    </w:p>
+    <w:p>
+      <w:pPr>
+        <w:pStyle w:val="Listenabsatz"/>
+        <w:numPr>
+          <w:ilvl w:val="0"/>
+          <w:numId w:val="20"/>
+        </w:numPr>
+        <w:rPr>
+          <w:lang w:val="en-US"/>
+        </w:rPr>
+      </w:pPr>
+      <w:r>
+        <w:rPr>
+          <w:lang w:val="en-US"/>
+        </w:rPr>
+        <w:t>Excel</w:t>
+      </w:r>
+    </w:p>
+    <w:p>
+      <w:pPr>
+        <w:pStyle w:val="Listenabsatz"/>
+        <w:numPr>
+          <w:ilvl w:val="0"/>
+          <w:numId w:val="20"/>
+        </w:numPr>
+        <w:rPr>
+          <w:lang w:val="en-US"/>
+        </w:rPr>
+      </w:pPr>
+      <w:r>
+        <w:rPr>
+          <w:lang w:val="en-US"/>
+        </w:rPr>
+        <w:t>Evernote</w:t>
       </w:r>
     </w:p>
     <w:p>
@@ -3037,6 +4144,119 @@
     </w:lvl>
   </w:abstractNum>
   <w:abstractNum w:abstractNumId="6">
+    <w:nsid w:val="2C8B19C9"/>
+    <w:multiLevelType w:val="hybridMultilevel"/>
+    <w:tmpl w:val="F0547BC2"/>
+    <w:lvl w:ilvl="0" w:tplc="04070001">
+      <w:start w:val="1"/>
+      <w:numFmt w:val="bullet"/>
+      <w:lvlText w:val=""/>
+      <w:lvlJc w:val="left"/>
+      <w:pPr>
+        <w:ind w:left="720" w:hanging="360"/>
+      </w:pPr>
+      <w:rPr>
+        <w:rFonts w:ascii="Symbol" w:hAnsi="Symbol" w:hint="default"/>
+      </w:rPr>
+    </w:lvl>
+    <w:lvl w:ilvl="1" w:tplc="04070003" w:tentative="1">
+      <w:start w:val="1"/>
+      <w:numFmt w:val="bullet"/>
+      <w:lvlText w:val="o"/>
+      <w:lvlJc w:val="left"/>
+      <w:pPr>
+        <w:ind w:left="1440" w:hanging="360"/>
+      </w:pPr>
+      <w:rPr>
+        <w:rFonts w:ascii="Courier New" w:hAnsi="Courier New" w:cs="Courier New" w:hint="default"/>
+      </w:rPr>
+    </w:lvl>
+    <w:lvl w:ilvl="2" w:tplc="04070005" w:tentative="1">
+      <w:start w:val="1"/>
+      <w:numFmt w:val="bullet"/>
+      <w:lvlText w:val=""/>
+      <w:lvlJc w:val="left"/>
+      <w:pPr>
+        <w:ind w:left="2160" w:hanging="360"/>
+      </w:pPr>
+      <w:rPr>
+        <w:rFonts w:ascii="Wingdings" w:hAnsi="Wingdings" w:hint="default"/>
+      </w:rPr>
+    </w:lvl>
+    <w:lvl w:ilvl="3" w:tplc="04070001" w:tentative="1">
+      <w:start w:val="1"/>
+      <w:numFmt w:val="bullet"/>
+      <w:lvlText w:val=""/>
+      <w:lvlJc w:val="left"/>
+      <w:pPr>
+        <w:ind w:left="2880" w:hanging="360"/>
+      </w:pPr>
+      <w:rPr>
+        <w:rFonts w:ascii="Symbol" w:hAnsi="Symbol" w:hint="default"/>
+      </w:rPr>
+    </w:lvl>
+    <w:lvl w:ilvl="4" w:tplc="04070003" w:tentative="1">
+      <w:start w:val="1"/>
+      <w:numFmt w:val="bullet"/>
+      <w:lvlText w:val="o"/>
+      <w:lvlJc w:val="left"/>
+      <w:pPr>
+        <w:ind w:left="3600" w:hanging="360"/>
+      </w:pPr>
+      <w:rPr>
+        <w:rFonts w:ascii="Courier New" w:hAnsi="Courier New" w:cs="Courier New" w:hint="default"/>
+      </w:rPr>
+    </w:lvl>
+    <w:lvl w:ilvl="5" w:tplc="04070005" w:tentative="1">
+      <w:start w:val="1"/>
+      <w:numFmt w:val="bullet"/>
+      <w:lvlText w:val=""/>
+      <w:lvlJc w:val="left"/>
+      <w:pPr>
+        <w:ind w:left="4320" w:hanging="360"/>
+      </w:pPr>
+      <w:rPr>
+        <w:rFonts w:ascii="Wingdings" w:hAnsi="Wingdings" w:hint="default"/>
+      </w:rPr>
+    </w:lvl>
+    <w:lvl w:ilvl="6" w:tplc="04070001" w:tentative="1">
+      <w:start w:val="1"/>
+      <w:numFmt w:val="bullet"/>
+      <w:lvlText w:val=""/>
+      <w:lvlJc w:val="left"/>
+      <w:pPr>
+        <w:ind w:left="5040" w:hanging="360"/>
+      </w:pPr>
+      <w:rPr>
+        <w:rFonts w:ascii="Symbol" w:hAnsi="Symbol" w:hint="default"/>
+      </w:rPr>
+    </w:lvl>
+    <w:lvl w:ilvl="7" w:tplc="04070003" w:tentative="1">
+      <w:start w:val="1"/>
+      <w:numFmt w:val="bullet"/>
+      <w:lvlText w:val="o"/>
+      <w:lvlJc w:val="left"/>
+      <w:pPr>
+        <w:ind w:left="5760" w:hanging="360"/>
+      </w:pPr>
+      <w:rPr>
+        <w:rFonts w:ascii="Courier New" w:hAnsi="Courier New" w:cs="Courier New" w:hint="default"/>
+      </w:rPr>
+    </w:lvl>
+    <w:lvl w:ilvl="8" w:tplc="04070005" w:tentative="1">
+      <w:start w:val="1"/>
+      <w:numFmt w:val="bullet"/>
+      <w:lvlText w:val=""/>
+      <w:lvlJc w:val="left"/>
+      <w:pPr>
+        <w:ind w:left="6480" w:hanging="360"/>
+      </w:pPr>
+      <w:rPr>
+        <w:rFonts w:ascii="Wingdings" w:hAnsi="Wingdings" w:hint="default"/>
+      </w:rPr>
+    </w:lvl>
+  </w:abstractNum>
+  <w:abstractNum w:abstractNumId="7">
     <w:nsid w:val="2FAB700B"/>
     <w:multiLevelType w:val="hybridMultilevel"/>
     <w:tmpl w:val="3F400044"/>
@@ -3148,7 +4368,120 @@
       </w:rPr>
     </w:lvl>
   </w:abstractNum>
-  <w:abstractNum w:abstractNumId="7">
+  <w:abstractNum w:abstractNumId="8">
+    <w:nsid w:val="35F06C6B"/>
+    <w:multiLevelType w:val="hybridMultilevel"/>
+    <w:tmpl w:val="2DDA6A0A"/>
+    <w:lvl w:ilvl="0" w:tplc="04070001">
+      <w:start w:val="1"/>
+      <w:numFmt w:val="bullet"/>
+      <w:lvlText w:val=""/>
+      <w:lvlJc w:val="left"/>
+      <w:pPr>
+        <w:ind w:left="720" w:hanging="360"/>
+      </w:pPr>
+      <w:rPr>
+        <w:rFonts w:ascii="Symbol" w:hAnsi="Symbol" w:hint="default"/>
+      </w:rPr>
+    </w:lvl>
+    <w:lvl w:ilvl="1" w:tplc="04070003" w:tentative="1">
+      <w:start w:val="1"/>
+      <w:numFmt w:val="bullet"/>
+      <w:lvlText w:val="o"/>
+      <w:lvlJc w:val="left"/>
+      <w:pPr>
+        <w:ind w:left="1440" w:hanging="360"/>
+      </w:pPr>
+      <w:rPr>
+        <w:rFonts w:ascii="Courier New" w:hAnsi="Courier New" w:cs="Courier New" w:hint="default"/>
+      </w:rPr>
+    </w:lvl>
+    <w:lvl w:ilvl="2" w:tplc="04070005" w:tentative="1">
+      <w:start w:val="1"/>
+      <w:numFmt w:val="bullet"/>
+      <w:lvlText w:val=""/>
+      <w:lvlJc w:val="left"/>
+      <w:pPr>
+        <w:ind w:left="2160" w:hanging="360"/>
+      </w:pPr>
+      <w:rPr>
+        <w:rFonts w:ascii="Wingdings" w:hAnsi="Wingdings" w:hint="default"/>
+      </w:rPr>
+    </w:lvl>
+    <w:lvl w:ilvl="3" w:tplc="04070001" w:tentative="1">
+      <w:start w:val="1"/>
+      <w:numFmt w:val="bullet"/>
+      <w:lvlText w:val=""/>
+      <w:lvlJc w:val="left"/>
+      <w:pPr>
+        <w:ind w:left="2880" w:hanging="360"/>
+      </w:pPr>
+      <w:rPr>
+        <w:rFonts w:ascii="Symbol" w:hAnsi="Symbol" w:hint="default"/>
+      </w:rPr>
+    </w:lvl>
+    <w:lvl w:ilvl="4" w:tplc="04070003" w:tentative="1">
+      <w:start w:val="1"/>
+      <w:numFmt w:val="bullet"/>
+      <w:lvlText w:val="o"/>
+      <w:lvlJc w:val="left"/>
+      <w:pPr>
+        <w:ind w:left="3600" w:hanging="360"/>
+      </w:pPr>
+      <w:rPr>
+        <w:rFonts w:ascii="Courier New" w:hAnsi="Courier New" w:cs="Courier New" w:hint="default"/>
+      </w:rPr>
+    </w:lvl>
+    <w:lvl w:ilvl="5" w:tplc="04070005" w:tentative="1">
+      <w:start w:val="1"/>
+      <w:numFmt w:val="bullet"/>
+      <w:lvlText w:val=""/>
+      <w:lvlJc w:val="left"/>
+      <w:pPr>
+        <w:ind w:left="4320" w:hanging="360"/>
+      </w:pPr>
+      <w:rPr>
+        <w:rFonts w:ascii="Wingdings" w:hAnsi="Wingdings" w:hint="default"/>
+      </w:rPr>
+    </w:lvl>
+    <w:lvl w:ilvl="6" w:tplc="04070001" w:tentative="1">
+      <w:start w:val="1"/>
+      <w:numFmt w:val="bullet"/>
+      <w:lvlText w:val=""/>
+      <w:lvlJc w:val="left"/>
+      <w:pPr>
+        <w:ind w:left="5040" w:hanging="360"/>
+      </w:pPr>
+      <w:rPr>
+        <w:rFonts w:ascii="Symbol" w:hAnsi="Symbol" w:hint="default"/>
+      </w:rPr>
+    </w:lvl>
+    <w:lvl w:ilvl="7" w:tplc="04070003" w:tentative="1">
+      <w:start w:val="1"/>
+      <w:numFmt w:val="bullet"/>
+      <w:lvlText w:val="o"/>
+      <w:lvlJc w:val="left"/>
+      <w:pPr>
+        <w:ind w:left="5760" w:hanging="360"/>
+      </w:pPr>
+      <w:rPr>
+        <w:rFonts w:ascii="Courier New" w:hAnsi="Courier New" w:cs="Courier New" w:hint="default"/>
+      </w:rPr>
+    </w:lvl>
+    <w:lvl w:ilvl="8" w:tplc="04070005" w:tentative="1">
+      <w:start w:val="1"/>
+      <w:numFmt w:val="bullet"/>
+      <w:lvlText w:val=""/>
+      <w:lvlJc w:val="left"/>
+      <w:pPr>
+        <w:ind w:left="6480" w:hanging="360"/>
+      </w:pPr>
+      <w:rPr>
+        <w:rFonts w:ascii="Wingdings" w:hAnsi="Wingdings" w:hint="default"/>
+      </w:rPr>
+    </w:lvl>
+  </w:abstractNum>
+  <w:abstractNum w:abstractNumId="9">
     <w:nsid w:val="3744750E"/>
     <w:multiLevelType w:val="hybridMultilevel"/>
     <w:tmpl w:val="418E43BE"/>
@@ -3261,19 +4594,245 @@
       </w:rPr>
     </w:lvl>
   </w:abstractNum>
-  <w:abstractNum w:abstractNumId="8">
+  <w:abstractNum w:abstractNumId="10">
+    <w:nsid w:val="52140B0E"/>
+    <w:multiLevelType w:val="hybridMultilevel"/>
+    <w:tmpl w:val="911E8E60"/>
+    <w:lvl w:ilvl="0" w:tplc="A73406C0">
+      <w:numFmt w:val="bullet"/>
+      <w:lvlText w:val="-"/>
+      <w:lvlJc w:val="left"/>
+      <w:pPr>
+        <w:ind w:left="720" w:hanging="360"/>
+      </w:pPr>
+      <w:rPr>
+        <w:rFonts w:ascii="Calibri" w:eastAsiaTheme="minorHAnsi" w:hAnsi="Calibri" w:cstheme="minorBidi" w:hint="default"/>
+      </w:rPr>
+    </w:lvl>
+    <w:lvl w:ilvl="1" w:tplc="04070003" w:tentative="1">
+      <w:start w:val="1"/>
+      <w:numFmt w:val="bullet"/>
+      <w:lvlText w:val="o"/>
+      <w:lvlJc w:val="left"/>
+      <w:pPr>
+        <w:ind w:left="1440" w:hanging="360"/>
+      </w:pPr>
+      <w:rPr>
+        <w:rFonts w:ascii="Courier New" w:hAnsi="Courier New" w:cs="Courier New" w:hint="default"/>
+      </w:rPr>
+    </w:lvl>
+    <w:lvl w:ilvl="2" w:tplc="04070005" w:tentative="1">
+      <w:start w:val="1"/>
+      <w:numFmt w:val="bullet"/>
+      <w:lvlText w:val=""/>
+      <w:lvlJc w:val="left"/>
+      <w:pPr>
+        <w:ind w:left="2160" w:hanging="360"/>
+      </w:pPr>
+      <w:rPr>
+        <w:rFonts w:ascii="Wingdings" w:hAnsi="Wingdings" w:hint="default"/>
+      </w:rPr>
+    </w:lvl>
+    <w:lvl w:ilvl="3" w:tplc="04070001" w:tentative="1">
+      <w:start w:val="1"/>
+      <w:numFmt w:val="bullet"/>
+      <w:lvlText w:val=""/>
+      <w:lvlJc w:val="left"/>
+      <w:pPr>
+        <w:ind w:left="2880" w:hanging="360"/>
+      </w:pPr>
+      <w:rPr>
+        <w:rFonts w:ascii="Symbol" w:hAnsi="Symbol" w:hint="default"/>
+      </w:rPr>
+    </w:lvl>
+    <w:lvl w:ilvl="4" w:tplc="04070003" w:tentative="1">
+      <w:start w:val="1"/>
+      <w:numFmt w:val="bullet"/>
+      <w:lvlText w:val="o"/>
+      <w:lvlJc w:val="left"/>
+      <w:pPr>
+        <w:ind w:left="3600" w:hanging="360"/>
+      </w:pPr>
+      <w:rPr>
+        <w:rFonts w:ascii="Courier New" w:hAnsi="Courier New" w:cs="Courier New" w:hint="default"/>
+      </w:rPr>
+    </w:lvl>
+    <w:lvl w:ilvl="5" w:tplc="04070005" w:tentative="1">
+      <w:start w:val="1"/>
+      <w:numFmt w:val="bullet"/>
+      <w:lvlText w:val=""/>
+      <w:lvlJc w:val="left"/>
+      <w:pPr>
+        <w:ind w:left="4320" w:hanging="360"/>
+      </w:pPr>
+      <w:rPr>
+        <w:rFonts w:ascii="Wingdings" w:hAnsi="Wingdings" w:hint="default"/>
+      </w:rPr>
+    </w:lvl>
+    <w:lvl w:ilvl="6" w:tplc="04070001" w:tentative="1">
+      <w:start w:val="1"/>
+      <w:numFmt w:val="bullet"/>
+      <w:lvlText w:val=""/>
+      <w:lvlJc w:val="left"/>
+      <w:pPr>
+        <w:ind w:left="5040" w:hanging="360"/>
+      </w:pPr>
+      <w:rPr>
+        <w:rFonts w:ascii="Symbol" w:hAnsi="Symbol" w:hint="default"/>
+      </w:rPr>
+    </w:lvl>
+    <w:lvl w:ilvl="7" w:tplc="04070003" w:tentative="1">
+      <w:start w:val="1"/>
+      <w:numFmt w:val="bullet"/>
+      <w:lvlText w:val="o"/>
+      <w:lvlJc w:val="left"/>
+      <w:pPr>
+        <w:ind w:left="5760" w:hanging="360"/>
+      </w:pPr>
+      <w:rPr>
+        <w:rFonts w:ascii="Courier New" w:hAnsi="Courier New" w:cs="Courier New" w:hint="default"/>
+      </w:rPr>
+    </w:lvl>
+    <w:lvl w:ilvl="8" w:tplc="04070005" w:tentative="1">
+      <w:start w:val="1"/>
+      <w:numFmt w:val="bullet"/>
+      <w:lvlText w:val=""/>
+      <w:lvlJc w:val="left"/>
+      <w:pPr>
+        <w:ind w:left="6480" w:hanging="360"/>
+      </w:pPr>
+      <w:rPr>
+        <w:rFonts w:ascii="Wingdings" w:hAnsi="Wingdings" w:hint="default"/>
+      </w:rPr>
+    </w:lvl>
+  </w:abstractNum>
+  <w:abstractNum w:abstractNumId="11">
     <w:nsid w:val="593E656E"/>
     <w:multiLevelType w:val="hybridMultilevel"/>
-    <w:tmpl w:val="99DAE7C6"/>
-    <w:lvl w:ilvl="0" w:tplc="A73406C0">
-      <w:numFmt w:val="bullet"/>
-      <w:lvlText w:val="-"/>
+    <w:tmpl w:val="D8A60A9C"/>
+    <w:lvl w:ilvl="0" w:tplc="04070001">
+      <w:start w:val="1"/>
+      <w:numFmt w:val="bullet"/>
+      <w:lvlText w:val=""/>
       <w:lvlJc w:val="left"/>
       <w:pPr>
         <w:ind w:left="720" w:hanging="360"/>
       </w:pPr>
       <w:rPr>
-        <w:rFonts w:ascii="Calibri" w:eastAsiaTheme="minorHAnsi" w:hAnsi="Calibri" w:cstheme="minorBidi" w:hint="default"/>
+        <w:rFonts w:ascii="Symbol" w:hAnsi="Symbol" w:hint="default"/>
+      </w:rPr>
+    </w:lvl>
+    <w:lvl w:ilvl="1" w:tplc="04070003">
+      <w:start w:val="1"/>
+      <w:numFmt w:val="bullet"/>
+      <w:lvlText w:val="o"/>
+      <w:lvlJc w:val="left"/>
+      <w:pPr>
+        <w:ind w:left="1440" w:hanging="360"/>
+      </w:pPr>
+      <w:rPr>
+        <w:rFonts w:ascii="Courier New" w:hAnsi="Courier New" w:cs="Courier New" w:hint="default"/>
+      </w:rPr>
+    </w:lvl>
+    <w:lvl w:ilvl="2" w:tplc="04070005" w:tentative="1">
+      <w:start w:val="1"/>
+      <w:numFmt w:val="bullet"/>
+      <w:lvlText w:val=""/>
+      <w:lvlJc w:val="left"/>
+      <w:pPr>
+        <w:ind w:left="2160" w:hanging="360"/>
+      </w:pPr>
+      <w:rPr>
+        <w:rFonts w:ascii="Wingdings" w:hAnsi="Wingdings" w:hint="default"/>
+      </w:rPr>
+    </w:lvl>
+    <w:lvl w:ilvl="3" w:tplc="04070001" w:tentative="1">
+      <w:start w:val="1"/>
+      <w:numFmt w:val="bullet"/>
+      <w:lvlText w:val=""/>
+      <w:lvlJc w:val="left"/>
+      <w:pPr>
+        <w:ind w:left="2880" w:hanging="360"/>
+      </w:pPr>
+      <w:rPr>
+        <w:rFonts w:ascii="Symbol" w:hAnsi="Symbol" w:hint="default"/>
+      </w:rPr>
+    </w:lvl>
+    <w:lvl w:ilvl="4" w:tplc="04070003" w:tentative="1">
+      <w:start w:val="1"/>
+      <w:numFmt w:val="bullet"/>
+      <w:lvlText w:val="o"/>
+      <w:lvlJc w:val="left"/>
+      <w:pPr>
+        <w:ind w:left="3600" w:hanging="360"/>
+      </w:pPr>
+      <w:rPr>
+        <w:rFonts w:ascii="Courier New" w:hAnsi="Courier New" w:cs="Courier New" w:hint="default"/>
+      </w:rPr>
+    </w:lvl>
+    <w:lvl w:ilvl="5" w:tplc="04070005" w:tentative="1">
+      <w:start w:val="1"/>
+      <w:numFmt w:val="bullet"/>
+      <w:lvlText w:val=""/>
+      <w:lvlJc w:val="left"/>
+      <w:pPr>
+        <w:ind w:left="4320" w:hanging="360"/>
+      </w:pPr>
+      <w:rPr>
+        <w:rFonts w:ascii="Wingdings" w:hAnsi="Wingdings" w:hint="default"/>
+      </w:rPr>
+    </w:lvl>
+    <w:lvl w:ilvl="6" w:tplc="04070001" w:tentative="1">
+      <w:start w:val="1"/>
+      <w:numFmt w:val="bullet"/>
+      <w:lvlText w:val=""/>
+      <w:lvlJc w:val="left"/>
+      <w:pPr>
+        <w:ind w:left="5040" w:hanging="360"/>
+      </w:pPr>
+      <w:rPr>
+        <w:rFonts w:ascii="Symbol" w:hAnsi="Symbol" w:hint="default"/>
+      </w:rPr>
+    </w:lvl>
+    <w:lvl w:ilvl="7" w:tplc="04070003" w:tentative="1">
+      <w:start w:val="1"/>
+      <w:numFmt w:val="bullet"/>
+      <w:lvlText w:val="o"/>
+      <w:lvlJc w:val="left"/>
+      <w:pPr>
+        <w:ind w:left="5760" w:hanging="360"/>
+      </w:pPr>
+      <w:rPr>
+        <w:rFonts w:ascii="Courier New" w:hAnsi="Courier New" w:cs="Courier New" w:hint="default"/>
+      </w:rPr>
+    </w:lvl>
+    <w:lvl w:ilvl="8" w:tplc="04070005" w:tentative="1">
+      <w:start w:val="1"/>
+      <w:numFmt w:val="bullet"/>
+      <w:lvlText w:val=""/>
+      <w:lvlJc w:val="left"/>
+      <w:pPr>
+        <w:ind w:left="6480" w:hanging="360"/>
+      </w:pPr>
+      <w:rPr>
+        <w:rFonts w:ascii="Wingdings" w:hAnsi="Wingdings" w:hint="default"/>
+      </w:rPr>
+    </w:lvl>
+  </w:abstractNum>
+  <w:abstractNum w:abstractNumId="12">
+    <w:nsid w:val="65441C7D"/>
+    <w:multiLevelType w:val="hybridMultilevel"/>
+    <w:tmpl w:val="5DF8590A"/>
+    <w:lvl w:ilvl="0" w:tplc="04070001">
+      <w:start w:val="1"/>
+      <w:numFmt w:val="bullet"/>
+      <w:lvlText w:val=""/>
+      <w:lvlJc w:val="left"/>
+      <w:pPr>
+        <w:ind w:left="720" w:hanging="360"/>
+      </w:pPr>
+      <w:rPr>
+        <w:rFonts w:ascii="Symbol" w:hAnsi="Symbol" w:hint="default"/>
       </w:rPr>
     </w:lvl>
     <w:lvl w:ilvl="1" w:tplc="04070003" w:tentative="1">
@@ -3373,7 +4932,7 @@
       </w:rPr>
     </w:lvl>
   </w:abstractNum>
-  <w:abstractNum w:abstractNumId="9">
+  <w:abstractNum w:abstractNumId="13">
     <w:nsid w:val="65C46039"/>
     <w:multiLevelType w:val="hybridMultilevel"/>
     <w:tmpl w:val="505684E0"/>
@@ -3486,7 +5045,7 @@
       </w:rPr>
     </w:lvl>
   </w:abstractNum>
-  <w:abstractNum w:abstractNumId="10">
+  <w:abstractNum w:abstractNumId="14">
     <w:nsid w:val="67F02C01"/>
     <w:multiLevelType w:val="hybridMultilevel"/>
     <w:tmpl w:val="C6B6A6D0"/>
@@ -3599,7 +5158,7 @@
       </w:rPr>
     </w:lvl>
   </w:abstractNum>
-  <w:abstractNum w:abstractNumId="11">
+  <w:abstractNum w:abstractNumId="15">
     <w:nsid w:val="69FD62EB"/>
     <w:multiLevelType w:val="hybridMultilevel"/>
     <w:tmpl w:val="593A618A"/>
@@ -3712,8 +5271,459 @@
       </w:rPr>
     </w:lvl>
   </w:abstractNum>
+  <w:abstractNum w:abstractNumId="16">
+    <w:nsid w:val="6B9E576D"/>
+    <w:multiLevelType w:val="hybridMultilevel"/>
+    <w:tmpl w:val="97123208"/>
+    <w:lvl w:ilvl="0" w:tplc="04070001">
+      <w:start w:val="1"/>
+      <w:numFmt w:val="bullet"/>
+      <w:lvlText w:val=""/>
+      <w:lvlJc w:val="left"/>
+      <w:pPr>
+        <w:ind w:left="720" w:hanging="360"/>
+      </w:pPr>
+      <w:rPr>
+        <w:rFonts w:ascii="Symbol" w:hAnsi="Symbol" w:hint="default"/>
+      </w:rPr>
+    </w:lvl>
+    <w:lvl w:ilvl="1" w:tplc="04070003" w:tentative="1">
+      <w:start w:val="1"/>
+      <w:numFmt w:val="bullet"/>
+      <w:lvlText w:val="o"/>
+      <w:lvlJc w:val="left"/>
+      <w:pPr>
+        <w:ind w:left="1440" w:hanging="360"/>
+      </w:pPr>
+      <w:rPr>
+        <w:rFonts w:ascii="Courier New" w:hAnsi="Courier New" w:cs="Courier New" w:hint="default"/>
+      </w:rPr>
+    </w:lvl>
+    <w:lvl w:ilvl="2" w:tplc="04070005" w:tentative="1">
+      <w:start w:val="1"/>
+      <w:numFmt w:val="bullet"/>
+      <w:lvlText w:val=""/>
+      <w:lvlJc w:val="left"/>
+      <w:pPr>
+        <w:ind w:left="2160" w:hanging="360"/>
+      </w:pPr>
+      <w:rPr>
+        <w:rFonts w:ascii="Wingdings" w:hAnsi="Wingdings" w:hint="default"/>
+      </w:rPr>
+    </w:lvl>
+    <w:lvl w:ilvl="3" w:tplc="04070001" w:tentative="1">
+      <w:start w:val="1"/>
+      <w:numFmt w:val="bullet"/>
+      <w:lvlText w:val=""/>
+      <w:lvlJc w:val="left"/>
+      <w:pPr>
+        <w:ind w:left="2880" w:hanging="360"/>
+      </w:pPr>
+      <w:rPr>
+        <w:rFonts w:ascii="Symbol" w:hAnsi="Symbol" w:hint="default"/>
+      </w:rPr>
+    </w:lvl>
+    <w:lvl w:ilvl="4" w:tplc="04070003" w:tentative="1">
+      <w:start w:val="1"/>
+      <w:numFmt w:val="bullet"/>
+      <w:lvlText w:val="o"/>
+      <w:lvlJc w:val="left"/>
+      <w:pPr>
+        <w:ind w:left="3600" w:hanging="360"/>
+      </w:pPr>
+      <w:rPr>
+        <w:rFonts w:ascii="Courier New" w:hAnsi="Courier New" w:cs="Courier New" w:hint="default"/>
+      </w:rPr>
+    </w:lvl>
+    <w:lvl w:ilvl="5" w:tplc="04070005" w:tentative="1">
+      <w:start w:val="1"/>
+      <w:numFmt w:val="bullet"/>
+      <w:lvlText w:val=""/>
+      <w:lvlJc w:val="left"/>
+      <w:pPr>
+        <w:ind w:left="4320" w:hanging="360"/>
+      </w:pPr>
+      <w:rPr>
+        <w:rFonts w:ascii="Wingdings" w:hAnsi="Wingdings" w:hint="default"/>
+      </w:rPr>
+    </w:lvl>
+    <w:lvl w:ilvl="6" w:tplc="04070001" w:tentative="1">
+      <w:start w:val="1"/>
+      <w:numFmt w:val="bullet"/>
+      <w:lvlText w:val=""/>
+      <w:lvlJc w:val="left"/>
+      <w:pPr>
+        <w:ind w:left="5040" w:hanging="360"/>
+      </w:pPr>
+      <w:rPr>
+        <w:rFonts w:ascii="Symbol" w:hAnsi="Symbol" w:hint="default"/>
+      </w:rPr>
+    </w:lvl>
+    <w:lvl w:ilvl="7" w:tplc="04070003" w:tentative="1">
+      <w:start w:val="1"/>
+      <w:numFmt w:val="bullet"/>
+      <w:lvlText w:val="o"/>
+      <w:lvlJc w:val="left"/>
+      <w:pPr>
+        <w:ind w:left="5760" w:hanging="360"/>
+      </w:pPr>
+      <w:rPr>
+        <w:rFonts w:ascii="Courier New" w:hAnsi="Courier New" w:cs="Courier New" w:hint="default"/>
+      </w:rPr>
+    </w:lvl>
+    <w:lvl w:ilvl="8" w:tplc="04070005" w:tentative="1">
+      <w:start w:val="1"/>
+      <w:numFmt w:val="bullet"/>
+      <w:lvlText w:val=""/>
+      <w:lvlJc w:val="left"/>
+      <w:pPr>
+        <w:ind w:left="6480" w:hanging="360"/>
+      </w:pPr>
+      <w:rPr>
+        <w:rFonts w:ascii="Wingdings" w:hAnsi="Wingdings" w:hint="default"/>
+      </w:rPr>
+    </w:lvl>
+  </w:abstractNum>
+  <w:abstractNum w:abstractNumId="17">
+    <w:nsid w:val="70EC54B9"/>
+    <w:multiLevelType w:val="hybridMultilevel"/>
+    <w:tmpl w:val="073E186C"/>
+    <w:lvl w:ilvl="0" w:tplc="04070001">
+      <w:start w:val="1"/>
+      <w:numFmt w:val="bullet"/>
+      <w:lvlText w:val=""/>
+      <w:lvlJc w:val="left"/>
+      <w:pPr>
+        <w:ind w:left="720" w:hanging="360"/>
+      </w:pPr>
+      <w:rPr>
+        <w:rFonts w:ascii="Symbol" w:hAnsi="Symbol" w:hint="default"/>
+      </w:rPr>
+    </w:lvl>
+    <w:lvl w:ilvl="1" w:tplc="04070003" w:tentative="1">
+      <w:start w:val="1"/>
+      <w:numFmt w:val="bullet"/>
+      <w:lvlText w:val="o"/>
+      <w:lvlJc w:val="left"/>
+      <w:pPr>
+        <w:ind w:left="1440" w:hanging="360"/>
+      </w:pPr>
+      <w:rPr>
+        <w:rFonts w:ascii="Courier New" w:hAnsi="Courier New" w:cs="Courier New" w:hint="default"/>
+      </w:rPr>
+    </w:lvl>
+    <w:lvl w:ilvl="2" w:tplc="04070005" w:tentative="1">
+      <w:start w:val="1"/>
+      <w:numFmt w:val="bullet"/>
+      <w:lvlText w:val=""/>
+      <w:lvlJc w:val="left"/>
+      <w:pPr>
+        <w:ind w:left="2160" w:hanging="360"/>
+      </w:pPr>
+      <w:rPr>
+        <w:rFonts w:ascii="Wingdings" w:hAnsi="Wingdings" w:hint="default"/>
+      </w:rPr>
+    </w:lvl>
+    <w:lvl w:ilvl="3" w:tplc="04070001" w:tentative="1">
+      <w:start w:val="1"/>
+      <w:numFmt w:val="bullet"/>
+      <w:lvlText w:val=""/>
+      <w:lvlJc w:val="left"/>
+      <w:pPr>
+        <w:ind w:left="2880" w:hanging="360"/>
+      </w:pPr>
+      <w:rPr>
+        <w:rFonts w:ascii="Symbol" w:hAnsi="Symbol" w:hint="default"/>
+      </w:rPr>
+    </w:lvl>
+    <w:lvl w:ilvl="4" w:tplc="04070003" w:tentative="1">
+      <w:start w:val="1"/>
+      <w:numFmt w:val="bullet"/>
+      <w:lvlText w:val="o"/>
+      <w:lvlJc w:val="left"/>
+      <w:pPr>
+        <w:ind w:left="3600" w:hanging="360"/>
+      </w:pPr>
+      <w:rPr>
+        <w:rFonts w:ascii="Courier New" w:hAnsi="Courier New" w:cs="Courier New" w:hint="default"/>
+      </w:rPr>
+    </w:lvl>
+    <w:lvl w:ilvl="5" w:tplc="04070005" w:tentative="1">
+      <w:start w:val="1"/>
+      <w:numFmt w:val="bullet"/>
+      <w:lvlText w:val=""/>
+      <w:lvlJc w:val="left"/>
+      <w:pPr>
+        <w:ind w:left="4320" w:hanging="360"/>
+      </w:pPr>
+      <w:rPr>
+        <w:rFonts w:ascii="Wingdings" w:hAnsi="Wingdings" w:hint="default"/>
+      </w:rPr>
+    </w:lvl>
+    <w:lvl w:ilvl="6" w:tplc="04070001" w:tentative="1">
+      <w:start w:val="1"/>
+      <w:numFmt w:val="bullet"/>
+      <w:lvlText w:val=""/>
+      <w:lvlJc w:val="left"/>
+      <w:pPr>
+        <w:ind w:left="5040" w:hanging="360"/>
+      </w:pPr>
+      <w:rPr>
+        <w:rFonts w:ascii="Symbol" w:hAnsi="Symbol" w:hint="default"/>
+      </w:rPr>
+    </w:lvl>
+    <w:lvl w:ilvl="7" w:tplc="04070003" w:tentative="1">
+      <w:start w:val="1"/>
+      <w:numFmt w:val="bullet"/>
+      <w:lvlText w:val="o"/>
+      <w:lvlJc w:val="left"/>
+      <w:pPr>
+        <w:ind w:left="5760" w:hanging="360"/>
+      </w:pPr>
+      <w:rPr>
+        <w:rFonts w:ascii="Courier New" w:hAnsi="Courier New" w:cs="Courier New" w:hint="default"/>
+      </w:rPr>
+    </w:lvl>
+    <w:lvl w:ilvl="8" w:tplc="04070005" w:tentative="1">
+      <w:start w:val="1"/>
+      <w:numFmt w:val="bullet"/>
+      <w:lvlText w:val=""/>
+      <w:lvlJc w:val="left"/>
+      <w:pPr>
+        <w:ind w:left="6480" w:hanging="360"/>
+      </w:pPr>
+      <w:rPr>
+        <w:rFonts w:ascii="Wingdings" w:hAnsi="Wingdings" w:hint="default"/>
+      </w:rPr>
+    </w:lvl>
+  </w:abstractNum>
+  <w:abstractNum w:abstractNumId="18">
+    <w:nsid w:val="75ED6278"/>
+    <w:multiLevelType w:val="hybridMultilevel"/>
+    <w:tmpl w:val="8A60E874"/>
+    <w:lvl w:ilvl="0" w:tplc="A73406C0">
+      <w:numFmt w:val="bullet"/>
+      <w:lvlText w:val="-"/>
+      <w:lvlJc w:val="left"/>
+      <w:pPr>
+        <w:ind w:left="720" w:hanging="360"/>
+      </w:pPr>
+      <w:rPr>
+        <w:rFonts w:ascii="Calibri" w:eastAsiaTheme="minorHAnsi" w:hAnsi="Calibri" w:cstheme="minorBidi" w:hint="default"/>
+      </w:rPr>
+    </w:lvl>
+    <w:lvl w:ilvl="1" w:tplc="04070003" w:tentative="1">
+      <w:start w:val="1"/>
+      <w:numFmt w:val="bullet"/>
+      <w:lvlText w:val="o"/>
+      <w:lvlJc w:val="left"/>
+      <w:pPr>
+        <w:ind w:left="1440" w:hanging="360"/>
+      </w:pPr>
+      <w:rPr>
+        <w:rFonts w:ascii="Courier New" w:hAnsi="Courier New" w:cs="Courier New" w:hint="default"/>
+      </w:rPr>
+    </w:lvl>
+    <w:lvl w:ilvl="2" w:tplc="04070005" w:tentative="1">
+      <w:start w:val="1"/>
+      <w:numFmt w:val="bullet"/>
+      <w:lvlText w:val=""/>
+      <w:lvlJc w:val="left"/>
+      <w:pPr>
+        <w:ind w:left="2160" w:hanging="360"/>
+      </w:pPr>
+      <w:rPr>
+        <w:rFonts w:ascii="Wingdings" w:hAnsi="Wingdings" w:hint="default"/>
+      </w:rPr>
+    </w:lvl>
+    <w:lvl w:ilvl="3" w:tplc="04070001" w:tentative="1">
+      <w:start w:val="1"/>
+      <w:numFmt w:val="bullet"/>
+      <w:lvlText w:val=""/>
+      <w:lvlJc w:val="left"/>
+      <w:pPr>
+        <w:ind w:left="2880" w:hanging="360"/>
+      </w:pPr>
+      <w:rPr>
+        <w:rFonts w:ascii="Symbol" w:hAnsi="Symbol" w:hint="default"/>
+      </w:rPr>
+    </w:lvl>
+    <w:lvl w:ilvl="4" w:tplc="04070003" w:tentative="1">
+      <w:start w:val="1"/>
+      <w:numFmt w:val="bullet"/>
+      <w:lvlText w:val="o"/>
+      <w:lvlJc w:val="left"/>
+      <w:pPr>
+        <w:ind w:left="3600" w:hanging="360"/>
+      </w:pPr>
+      <w:rPr>
+        <w:rFonts w:ascii="Courier New" w:hAnsi="Courier New" w:cs="Courier New" w:hint="default"/>
+      </w:rPr>
+    </w:lvl>
+    <w:lvl w:ilvl="5" w:tplc="04070005" w:tentative="1">
+      <w:start w:val="1"/>
+      <w:numFmt w:val="bullet"/>
+      <w:lvlText w:val=""/>
+      <w:lvlJc w:val="left"/>
+      <w:pPr>
+        <w:ind w:left="4320" w:hanging="360"/>
+      </w:pPr>
+      <w:rPr>
+        <w:rFonts w:ascii="Wingdings" w:hAnsi="Wingdings" w:hint="default"/>
+      </w:rPr>
+    </w:lvl>
+    <w:lvl w:ilvl="6" w:tplc="04070001" w:tentative="1">
+      <w:start w:val="1"/>
+      <w:numFmt w:val="bullet"/>
+      <w:lvlText w:val=""/>
+      <w:lvlJc w:val="left"/>
+      <w:pPr>
+        <w:ind w:left="5040" w:hanging="360"/>
+      </w:pPr>
+      <w:rPr>
+        <w:rFonts w:ascii="Symbol" w:hAnsi="Symbol" w:hint="default"/>
+      </w:rPr>
+    </w:lvl>
+    <w:lvl w:ilvl="7" w:tplc="04070003" w:tentative="1">
+      <w:start w:val="1"/>
+      <w:numFmt w:val="bullet"/>
+      <w:lvlText w:val="o"/>
+      <w:lvlJc w:val="left"/>
+      <w:pPr>
+        <w:ind w:left="5760" w:hanging="360"/>
+      </w:pPr>
+      <w:rPr>
+        <w:rFonts w:ascii="Courier New" w:hAnsi="Courier New" w:cs="Courier New" w:hint="default"/>
+      </w:rPr>
+    </w:lvl>
+    <w:lvl w:ilvl="8" w:tplc="04070005" w:tentative="1">
+      <w:start w:val="1"/>
+      <w:numFmt w:val="bullet"/>
+      <w:lvlText w:val=""/>
+      <w:lvlJc w:val="left"/>
+      <w:pPr>
+        <w:ind w:left="6480" w:hanging="360"/>
+      </w:pPr>
+      <w:rPr>
+        <w:rFonts w:ascii="Wingdings" w:hAnsi="Wingdings" w:hint="default"/>
+      </w:rPr>
+    </w:lvl>
+  </w:abstractNum>
+  <w:abstractNum w:abstractNumId="19">
+    <w:nsid w:val="7A817264"/>
+    <w:multiLevelType w:val="hybridMultilevel"/>
+    <w:tmpl w:val="7DFA7E9C"/>
+    <w:lvl w:ilvl="0" w:tplc="04070001">
+      <w:start w:val="1"/>
+      <w:numFmt w:val="bullet"/>
+      <w:lvlText w:val=""/>
+      <w:lvlJc w:val="left"/>
+      <w:pPr>
+        <w:ind w:left="720" w:hanging="360"/>
+      </w:pPr>
+      <w:rPr>
+        <w:rFonts w:ascii="Symbol" w:hAnsi="Symbol" w:hint="default"/>
+      </w:rPr>
+    </w:lvl>
+    <w:lvl w:ilvl="1" w:tplc="04070003" w:tentative="1">
+      <w:start w:val="1"/>
+      <w:numFmt w:val="bullet"/>
+      <w:lvlText w:val="o"/>
+      <w:lvlJc w:val="left"/>
+      <w:pPr>
+        <w:ind w:left="1440" w:hanging="360"/>
+      </w:pPr>
+      <w:rPr>
+        <w:rFonts w:ascii="Courier New" w:hAnsi="Courier New" w:cs="Courier New" w:hint="default"/>
+      </w:rPr>
+    </w:lvl>
+    <w:lvl w:ilvl="2" w:tplc="04070005" w:tentative="1">
+      <w:start w:val="1"/>
+      <w:numFmt w:val="bullet"/>
+      <w:lvlText w:val=""/>
+      <w:lvlJc w:val="left"/>
+      <w:pPr>
+        <w:ind w:left="2160" w:hanging="360"/>
+      </w:pPr>
+      <w:rPr>
+        <w:rFonts w:ascii="Wingdings" w:hAnsi="Wingdings" w:hint="default"/>
+      </w:rPr>
+    </w:lvl>
+    <w:lvl w:ilvl="3" w:tplc="04070001" w:tentative="1">
+      <w:start w:val="1"/>
+      <w:numFmt w:val="bullet"/>
+      <w:lvlText w:val=""/>
+      <w:lvlJc w:val="left"/>
+      <w:pPr>
+        <w:ind w:left="2880" w:hanging="360"/>
+      </w:pPr>
+      <w:rPr>
+        <w:rFonts w:ascii="Symbol" w:hAnsi="Symbol" w:hint="default"/>
+      </w:rPr>
+    </w:lvl>
+    <w:lvl w:ilvl="4" w:tplc="04070003" w:tentative="1">
+      <w:start w:val="1"/>
+      <w:numFmt w:val="bullet"/>
+      <w:lvlText w:val="o"/>
+      <w:lvlJc w:val="left"/>
+      <w:pPr>
+        <w:ind w:left="3600" w:hanging="360"/>
+      </w:pPr>
+      <w:rPr>
+        <w:rFonts w:ascii="Courier New" w:hAnsi="Courier New" w:cs="Courier New" w:hint="default"/>
+      </w:rPr>
+    </w:lvl>
+    <w:lvl w:ilvl="5" w:tplc="04070005" w:tentative="1">
+      <w:start w:val="1"/>
+      <w:numFmt w:val="bullet"/>
+      <w:lvlText w:val=""/>
+      <w:lvlJc w:val="left"/>
+      <w:pPr>
+        <w:ind w:left="4320" w:hanging="360"/>
+      </w:pPr>
+      <w:rPr>
+        <w:rFonts w:ascii="Wingdings" w:hAnsi="Wingdings" w:hint="default"/>
+      </w:rPr>
+    </w:lvl>
+    <w:lvl w:ilvl="6" w:tplc="04070001" w:tentative="1">
+      <w:start w:val="1"/>
+      <w:numFmt w:val="bullet"/>
+      <w:lvlText w:val=""/>
+      <w:lvlJc w:val="left"/>
+      <w:pPr>
+        <w:ind w:left="5040" w:hanging="360"/>
+      </w:pPr>
+      <w:rPr>
+        <w:rFonts w:ascii="Symbol" w:hAnsi="Symbol" w:hint="default"/>
+      </w:rPr>
+    </w:lvl>
+    <w:lvl w:ilvl="7" w:tplc="04070003" w:tentative="1">
+      <w:start w:val="1"/>
+      <w:numFmt w:val="bullet"/>
+      <w:lvlText w:val="o"/>
+      <w:lvlJc w:val="left"/>
+      <w:pPr>
+        <w:ind w:left="5760" w:hanging="360"/>
+      </w:pPr>
+      <w:rPr>
+        <w:rFonts w:ascii="Courier New" w:hAnsi="Courier New" w:cs="Courier New" w:hint="default"/>
+      </w:rPr>
+    </w:lvl>
+    <w:lvl w:ilvl="8" w:tplc="04070005" w:tentative="1">
+      <w:start w:val="1"/>
+      <w:numFmt w:val="bullet"/>
+      <w:lvlText w:val=""/>
+      <w:lvlJc w:val="left"/>
+      <w:pPr>
+        <w:ind w:left="6480" w:hanging="360"/>
+      </w:pPr>
+      <w:rPr>
+        <w:rFonts w:ascii="Wingdings" w:hAnsi="Wingdings" w:hint="default"/>
+      </w:rPr>
+    </w:lvl>
+  </w:abstractNum>
   <w:num w:numId="1">
-    <w:abstractNumId w:val="6"/>
+    <w:abstractNumId w:val="7"/>
   </w:num>
   <w:num w:numId="2">
     <w:abstractNumId w:val="2"/>
@@ -3722,7 +5732,7 @@
     <w:abstractNumId w:val="0"/>
   </w:num>
   <w:num w:numId="4">
-    <w:abstractNumId w:val="7"/>
+    <w:abstractNumId w:val="9"/>
   </w:num>
   <w:num w:numId="5">
     <w:abstractNumId w:val="3"/>
@@ -3731,13 +5741,13 @@
     <w:abstractNumId w:val="1"/>
   </w:num>
   <w:num w:numId="7">
-    <w:abstractNumId w:val="8"/>
+    <w:abstractNumId w:val="11"/>
   </w:num>
   <w:num w:numId="8">
-    <w:abstractNumId w:val="11"/>
+    <w:abstractNumId w:val="15"/>
   </w:num>
   <w:num w:numId="9">
-    <w:abstractNumId w:val="10"/>
+    <w:abstractNumId w:val="14"/>
   </w:num>
   <w:num w:numId="10">
     <w:abstractNumId w:val="4"/>
@@ -3746,7 +5756,31 @@
     <w:abstractNumId w:val="5"/>
   </w:num>
   <w:num w:numId="12">
-    <w:abstractNumId w:val="9"/>
+    <w:abstractNumId w:val="13"/>
+  </w:num>
+  <w:num w:numId="13">
+    <w:abstractNumId w:val="17"/>
+  </w:num>
+  <w:num w:numId="14">
+    <w:abstractNumId w:val="6"/>
+  </w:num>
+  <w:num w:numId="15">
+    <w:abstractNumId w:val="16"/>
+  </w:num>
+  <w:num w:numId="16">
+    <w:abstractNumId w:val="8"/>
+  </w:num>
+  <w:num w:numId="17">
+    <w:abstractNumId w:val="19"/>
+  </w:num>
+  <w:num w:numId="18">
+    <w:abstractNumId w:val="12"/>
+  </w:num>
+  <w:num w:numId="19">
+    <w:abstractNumId w:val="18"/>
+  </w:num>
+  <w:num w:numId="20">
+    <w:abstractNumId w:val="10"/>
   </w:num>
 </w:numbering>
 </file>
@@ -3983,7 +6017,6 @@
   <w:style w:type="character" w:default="1" w:styleId="Absatz-Standardschriftart">
     <w:name w:val="Default Paragraph Font"/>
     <w:uiPriority w:val="1"/>
-    <w:semiHidden/>
     <w:unhideWhenUsed/>
   </w:style>
   <w:style w:type="table" w:default="1" w:styleId="NormaleTabelle">
@@ -4060,6 +6093,30 @@
       <w:bCs/>
       <w:color w:val="0F6FC6" w:themeColor="accent1"/>
     </w:rPr>
+  </w:style>
+  <w:style w:type="character" w:customStyle="1" w:styleId="textexposedshow">
+    <w:name w:val="text_exposed_show"/>
+    <w:basedOn w:val="Absatz-Standardschriftart"/>
+    <w:rsid w:val="00A15257"/>
+  </w:style>
+  <w:style w:type="table" w:styleId="Tabellenraster">
+    <w:name w:val="Table Grid"/>
+    <w:basedOn w:val="NormaleTabelle"/>
+    <w:uiPriority w:val="59"/>
+    <w:rsid w:val="00956681"/>
+    <w:pPr>
+      <w:spacing w:after="0" w:line="240" w:lineRule="auto"/>
+    </w:pPr>
+    <w:tblPr>
+      <w:tblBorders>
+        <w:top w:val="single" w:sz="4" w:space="0" w:color="auto"/>
+        <w:left w:val="single" w:sz="4" w:space="0" w:color="auto"/>
+        <w:bottom w:val="single" w:sz="4" w:space="0" w:color="auto"/>
+        <w:right w:val="single" w:sz="4" w:space="0" w:color="auto"/>
+        <w:insideH w:val="single" w:sz="4" w:space="0" w:color="auto"/>
+        <w:insideV w:val="single" w:sz="4" w:space="0" w:color="auto"/>
+      </w:tblBorders>
+    </w:tblPr>
   </w:style>
 </w:styles>
 </file>
@@ -4296,7 +6353,6 @@
   <w:style w:type="character" w:default="1" w:styleId="Absatz-Standardschriftart">
     <w:name w:val="Default Paragraph Font"/>
     <w:uiPriority w:val="1"/>
-    <w:semiHidden/>
     <w:unhideWhenUsed/>
   </w:style>
   <w:style w:type="table" w:default="1" w:styleId="NormaleTabelle">
@@ -4373,6 +6429,30 @@
       <w:bCs/>
       <w:color w:val="0F6FC6" w:themeColor="accent1"/>
     </w:rPr>
+  </w:style>
+  <w:style w:type="character" w:customStyle="1" w:styleId="textexposedshow">
+    <w:name w:val="text_exposed_show"/>
+    <w:basedOn w:val="Absatz-Standardschriftart"/>
+    <w:rsid w:val="00A15257"/>
+  </w:style>
+  <w:style w:type="table" w:styleId="Tabellenraster">
+    <w:name w:val="Table Grid"/>
+    <w:basedOn w:val="NormaleTabelle"/>
+    <w:uiPriority w:val="59"/>
+    <w:rsid w:val="00956681"/>
+    <w:pPr>
+      <w:spacing w:after="0" w:line="240" w:lineRule="auto"/>
+    </w:pPr>
+    <w:tblPr>
+      <w:tblBorders>
+        <w:top w:val="single" w:sz="4" w:space="0" w:color="auto"/>
+        <w:left w:val="single" w:sz="4" w:space="0" w:color="auto"/>
+        <w:bottom w:val="single" w:sz="4" w:space="0" w:color="auto"/>
+        <w:right w:val="single" w:sz="4" w:space="0" w:color="auto"/>
+        <w:insideH w:val="single" w:sz="4" w:space="0" w:color="auto"/>
+        <w:insideV w:val="single" w:sz="4" w:space="0" w:color="auto"/>
+      </w:tblBorders>
+    </w:tblPr>
   </w:style>
 </w:styles>
 </file>
@@ -4677,7 +6757,7 @@
 </file>
 
 <file path=customXml/itemProps1.xml><?xml version="1.0" encoding="utf-8"?>
-<ds:datastoreItem xmlns:ds="http://schemas.openxmlformats.org/officeDocument/2006/customXml" ds:itemID="{83189BA1-8DE6-4349-9F7B-7EA1D56F7A7C}">
+<ds:datastoreItem xmlns:ds="http://schemas.openxmlformats.org/officeDocument/2006/customXml" ds:itemID="{05858333-2A14-4F29-B23F-4BC9469A4C39}">
   <ds:schemaRefs>
     <ds:schemaRef ds:uri="http://schemas.openxmlformats.org/officeDocument/2006/bibliography"/>
   </ds:schemaRefs>

</xml_diff>